<commit_message>
As of January 9, 2014
</commit_message>
<xml_diff>
--- a/Resume.docx
+++ b/Resume.docx
@@ -10,7 +10,6 @@
           <w:szCs w:val="22"/>
         </w:rPr>
       </w:pPr>
-      <w:bookmarkStart w:id="0" w:name="_GoBack"/>
       <w:r>
         <w:rPr>
           <w:rFonts w:ascii="Arial" w:hAnsi="Arial" w:cs="Arial"/>
@@ -44,7 +43,7 @@
                     </pic:cNvPicPr>
                   </pic:nvPicPr>
                   <pic:blipFill>
-                    <a:blip r:embed="rId5">
+                    <a:blip r:embed="rId5" cstate="print">
                       <a:extLst>
                         <a:ext uri="{28A0092B-C50C-407E-A947-70E740481C1C}">
                           <a14:useLocalDpi xmlns:a14="http://schemas.microsoft.com/office/drawing/2010/main" val="0"/>
@@ -81,7 +80,6 @@
           </wp:anchor>
         </w:drawing>
       </w:r>
-      <w:bookmarkEnd w:id="0"/>
       <w:r>
         <w:rPr>
           <w:rFonts w:ascii="Arial" w:hAnsi="Arial" w:cs="Arial"/>
@@ -885,7 +883,19 @@
         <w:rPr>
           <w:szCs w:val="22"/>
         </w:rPr>
+        <w:t xml:space="preserve"> and 2013-2014</w:t>
+      </w:r>
+      <w:r>
+        <w:rPr>
+          <w:szCs w:val="22"/>
+        </w:rPr>
         <w:t xml:space="preserve"> school year</w:t>
+      </w:r>
+      <w:r>
+        <w:rPr>
+          <w:szCs w:val="22"/>
+        </w:rPr>
+        <w:t>s</w:t>
       </w:r>
       <w:r>
         <w:rPr>
@@ -1300,8 +1310,16 @@
         <w:rPr>
           <w:szCs w:val="22"/>
         </w:rPr>
-        <w:t>, Fall 2012, and Spring 2013</w:t>
-      </w:r>
+        <w:t>, Fall 2012, Spring 2013</w:t>
+      </w:r>
+      <w:r>
+        <w:rPr>
+          <w:szCs w:val="22"/>
+        </w:rPr>
+        <w:t>, and Fall 2013.</w:t>
+      </w:r>
+      <w:bookmarkStart w:id="0" w:name="_GoBack"/>
+      <w:bookmarkEnd w:id="0"/>
     </w:p>
     <w:p>
       <w:pPr>
@@ -1361,6 +1379,13 @@
         </w:rPr>
         <w:t>467 Data &amp; Information Security</w:t>
       </w:r>
+      <w:r>
+        <w:rPr>
+          <w:bCs/>
+          <w:szCs w:val="22"/>
+        </w:rPr>
+        <w:t>.</w:t>
+      </w:r>
     </w:p>
     <w:p>
       <w:pPr>
@@ -1426,6 +1451,13 @@
           <w:szCs w:val="22"/>
         </w:rPr>
         <w:t xml:space="preserve"> Information Assurance</w:t>
+      </w:r>
+      <w:r>
+        <w:rPr>
+          <w:bCs/>
+          <w:szCs w:val="22"/>
+        </w:rPr>
+        <w:t>.</w:t>
       </w:r>
     </w:p>
     <w:p>

</xml_diff>